<commit_message>
[IMP][carcolor_account] Aggiornato JSON report fattura con nuovi placeholder
- Rimosso nodo 'd' wrapper che è implicito in Carbone
- Aggiunti nuovi campi: number, date, bank, iban, payment_terms
- Aggiunto campo partner.ref per il codice cliente
- Aggiornato test per verificare i nuovi campi
- Allineati entrambi i record del report (con e senza pagamento)
</commit_message>
<xml_diff>
--- a/carcolor_account/reports/templates/invoice.docx
+++ b/carcolor_account/reports/templates/invoice.docx
@@ -3260,72 +3260,6 @@
             <w:t>})</w:t>
           </w:r>
         </w:p>
-        <w:p>
-          <w:pPr>
-            <w:pStyle w:val="TableParagraph"/>
-            <w:spacing w:before="20" w:line="250" w:lineRule="exact"/>
-            <w:ind w:left="50"/>
-            <w:rPr>
-              <w:rFonts w:asciiTheme="minorHAnsi" w:hAnsiTheme="minorHAnsi" w:cstheme="minorHAnsi"/>
-              <w:sz w:val="16"/>
-              <w:szCs w:val="16"/>
-            </w:rPr>
-          </w:pPr>
-          <w:r>
-            <w:rPr>
-              <w:rFonts w:asciiTheme="minorHAnsi" w:hAnsiTheme="minorHAnsi" w:cstheme="minorHAnsi"/>
-              <w:sz w:val="16"/>
-              <w:szCs w:val="16"/>
-            </w:rPr>
-            <w:t>Partita IVA: {</w:t>
-          </w:r>
-          <w:proofErr w:type="spellStart"/>
-          <w:r>
-            <w:rPr>
-              <w:rFonts w:asciiTheme="minorHAnsi" w:hAnsiTheme="minorHAnsi" w:cstheme="minorHAnsi"/>
-              <w:sz w:val="16"/>
-              <w:szCs w:val="16"/>
-            </w:rPr>
-            <w:t>d.partner.vat</w:t>
-          </w:r>
-          <w:proofErr w:type="spellEnd"/>
-          <w:r>
-            <w:rPr>
-              <w:rFonts w:asciiTheme="minorHAnsi" w:hAnsiTheme="minorHAnsi" w:cstheme="minorHAnsi"/>
-              <w:sz w:val="16"/>
-              <w:szCs w:val="16"/>
-            </w:rPr>
-            <w:t>}</w:t>
-          </w:r>
-        </w:p>
-        <w:p>
-          <w:pPr>
-            <w:pStyle w:val="TableParagraph"/>
-            <w:spacing w:before="20" w:line="250" w:lineRule="exact"/>
-            <w:ind w:left="50"/>
-            <w:rPr>
-              <w:rFonts w:asciiTheme="minorHAnsi" w:hAnsiTheme="minorHAnsi" w:cstheme="minorHAnsi"/>
-              <w:sz w:val="16"/>
-              <w:szCs w:val="16"/>
-            </w:rPr>
-          </w:pPr>
-          <w:r>
-            <w:rPr>
-              <w:rFonts w:asciiTheme="minorHAnsi" w:hAnsiTheme="minorHAnsi" w:cstheme="minorHAnsi"/>
-              <w:sz w:val="16"/>
-              <w:szCs w:val="16"/>
-            </w:rPr>
-            <w:t xml:space="preserve">Codice Fiscale: </w:t>
-          </w:r>
-          <w:r>
-            <w:rPr>
-              <w:rFonts w:asciiTheme="minorHAnsi" w:hAnsiTheme="minorHAnsi" w:cstheme="minorHAnsi"/>
-              <w:sz w:val="16"/>
-              <w:szCs w:val="16"/>
-            </w:rPr>
-            <w:t>{d.partner.cf}</w:t>
-          </w:r>
-        </w:p>
       </w:tc>
     </w:tr>
     <w:tr>
@@ -4073,7 +4007,30 @@
               <w:spacing w:val="-5"/>
               <w:sz w:val="18"/>
             </w:rPr>
-            <w:t>82</w:t>
+            <w:t>{</w:t>
+          </w:r>
+          <w:proofErr w:type="spellStart"/>
+          <w:r>
+            <w:rPr>
+              <w:spacing w:val="-5"/>
+              <w:sz w:val="18"/>
+            </w:rPr>
+            <w:t>d.</w:t>
+          </w:r>
+          <w:r>
+            <w:rPr>
+              <w:spacing w:val="-5"/>
+              <w:sz w:val="18"/>
+            </w:rPr>
+            <w:t>number</w:t>
+          </w:r>
+          <w:proofErr w:type="spellEnd"/>
+          <w:r>
+            <w:rPr>
+              <w:spacing w:val="-5"/>
+              <w:sz w:val="18"/>
+            </w:rPr>
+            <w:t>}</w:t>
           </w:r>
         </w:p>
       </w:tc>
@@ -4112,7 +4069,23 @@
               <w:spacing w:val="-2"/>
               <w:sz w:val="18"/>
             </w:rPr>
-            <w:t>2/5/19</w:t>
+            <w:t>{</w:t>
+          </w:r>
+          <w:proofErr w:type="spellStart"/>
+          <w:r>
+            <w:rPr>
+              <w:spacing w:val="-2"/>
+              <w:sz w:val="18"/>
+            </w:rPr>
+            <w:t>d.date</w:t>
+          </w:r>
+          <w:proofErr w:type="spellEnd"/>
+          <w:r>
+            <w:rPr>
+              <w:spacing w:val="-2"/>
+              <w:sz w:val="18"/>
+            </w:rPr>
+            <w:t>}</w:t>
           </w:r>
         </w:p>
       </w:tc>
@@ -4164,7 +4137,23 @@
               <w:spacing w:val="-4"/>
               <w:sz w:val="18"/>
             </w:rPr>
-            <w:t>1561</w:t>
+            <w:t>{</w:t>
+          </w:r>
+          <w:proofErr w:type="spellStart"/>
+          <w:r>
+            <w:rPr>
+              <w:spacing w:val="-4"/>
+              <w:sz w:val="18"/>
+            </w:rPr>
+            <w:t>d.partner.ref</w:t>
+          </w:r>
+          <w:proofErr w:type="spellEnd"/>
+          <w:r>
+            <w:rPr>
+              <w:spacing w:val="-4"/>
+              <w:sz w:val="18"/>
+            </w:rPr>
+            <w:t>}</w:t>
           </w:r>
         </w:p>
       </w:tc>
@@ -4216,7 +4205,23 @@
               <w:spacing w:val="-2"/>
               <w:sz w:val="20"/>
             </w:rPr>
-            <w:t>10182820018</w:t>
+            <w:t>{</w:t>
+          </w:r>
+          <w:proofErr w:type="spellStart"/>
+          <w:r>
+            <w:rPr>
+              <w:spacing w:val="-2"/>
+              <w:sz w:val="20"/>
+            </w:rPr>
+            <w:t>d.partner.vat</w:t>
+          </w:r>
+          <w:proofErr w:type="spellEnd"/>
+          <w:r>
+            <w:rPr>
+              <w:spacing w:val="-2"/>
+              <w:sz w:val="20"/>
+            </w:rPr>
+            <w:t>}</w:t>
           </w:r>
         </w:p>
       </w:tc>
@@ -4268,7 +4273,7 @@
               <w:spacing w:val="-2"/>
               <w:sz w:val="18"/>
             </w:rPr>
-            <w:t>FRRLSE76D58E253K</w:t>
+            <w:t>{d.partner.cf}</w:t>
           </w:r>
         </w:p>
       </w:tc>
@@ -4324,6 +4329,7 @@
             <w:spacing w:before="56"/>
             <w:ind w:left="31"/>
             <w:rPr>
+              <w:spacing w:val="-2"/>
               <w:sz w:val="16"/>
             </w:rPr>
           </w:pPr>
@@ -4359,6 +4365,40 @@
               <w:sz w:val="16"/>
             </w:rPr>
             <w:t>pagamento</w:t>
+          </w:r>
+        </w:p>
+        <w:p>
+          <w:pPr>
+            <w:pStyle w:val="TableParagraph"/>
+            <w:spacing w:before="56"/>
+            <w:ind w:left="31"/>
+            <w:jc w:val="center"/>
+            <w:rPr>
+              <w:sz w:val="16"/>
+            </w:rPr>
+          </w:pPr>
+          <w:r>
+            <w:rPr>
+              <w:spacing w:val="-2"/>
+              <w:sz w:val="16"/>
+            </w:rPr>
+            <w:t>{</w:t>
+          </w:r>
+          <w:proofErr w:type="spellStart"/>
+          <w:r>
+            <w:rPr>
+              <w:spacing w:val="-2"/>
+              <w:sz w:val="16"/>
+            </w:rPr>
+            <w:t>d.payment_terms</w:t>
+          </w:r>
+          <w:proofErr w:type="spellEnd"/>
+          <w:r>
+            <w:rPr>
+              <w:spacing w:val="-2"/>
+              <w:sz w:val="16"/>
+            </w:rPr>
+            <w:t>}</w:t>
           </w:r>
         </w:p>
       </w:tc>
@@ -4414,7 +4454,7 @@
           <w:pPr>
             <w:pStyle w:val="TableParagraph"/>
             <w:spacing w:before="57" w:line="232" w:lineRule="exact"/>
-            <w:ind w:left="1708"/>
+            <w:jc w:val="center"/>
             <w:rPr>
               <w:sz w:val="20"/>
             </w:rPr>
@@ -4423,87 +4463,35 @@
             <w:rPr>
               <w:sz w:val="20"/>
             </w:rPr>
-            <w:t>IBAN</w:t>
-          </w:r>
-          <w:r>
-            <w:rPr>
-              <w:spacing w:val="61"/>
-              <w:w w:val="150"/>
+            <w:t>{</w:t>
+          </w:r>
+          <w:proofErr w:type="spellStart"/>
+          <w:r>
+            <w:rPr>
               <w:sz w:val="20"/>
             </w:rPr>
-            <w:t xml:space="preserve"> </w:t>
-          </w:r>
+            <w:t>d.bank</w:t>
+          </w:r>
+          <w:proofErr w:type="spellEnd"/>
           <w:r>
             <w:rPr>
               <w:sz w:val="20"/>
             </w:rPr>
-            <w:t>IT</w:t>
-          </w:r>
-          <w:r>
-            <w:rPr>
-              <w:spacing w:val="-4"/>
+            <w:t>}: {</w:t>
+          </w:r>
+          <w:proofErr w:type="spellStart"/>
+          <w:r>
+            <w:rPr>
               <w:sz w:val="20"/>
             </w:rPr>
-            <w:t xml:space="preserve"> </w:t>
-          </w:r>
+            <w:t>d.iban</w:t>
+          </w:r>
+          <w:proofErr w:type="spellEnd"/>
           <w:r>
             <w:rPr>
               <w:sz w:val="20"/>
             </w:rPr>
-            <w:t>38</w:t>
-          </w:r>
-          <w:r>
-            <w:rPr>
-              <w:spacing w:val="-2"/>
-              <w:sz w:val="20"/>
-            </w:rPr>
-            <w:t xml:space="preserve"> </w:t>
-          </w:r>
-          <w:r>
-            <w:rPr>
-              <w:sz w:val="20"/>
-            </w:rPr>
-            <w:t>Q</w:t>
-          </w:r>
-          <w:r>
-            <w:rPr>
-              <w:spacing w:val="42"/>
-              <w:sz w:val="20"/>
-            </w:rPr>
-            <w:t xml:space="preserve"> </w:t>
-          </w:r>
-          <w:r>
-            <w:rPr>
-              <w:sz w:val="20"/>
-            </w:rPr>
-            <w:t>02008</w:t>
-          </w:r>
-          <w:r>
-            <w:rPr>
-              <w:spacing w:val="41"/>
-              <w:sz w:val="20"/>
-            </w:rPr>
-            <w:t xml:space="preserve"> </w:t>
-          </w:r>
-          <w:r>
-            <w:rPr>
-              <w:sz w:val="20"/>
-            </w:rPr>
-            <w:t>30570</w:t>
-          </w:r>
-          <w:r>
-            <w:rPr>
-              <w:spacing w:val="-3"/>
-              <w:sz w:val="20"/>
-            </w:rPr>
-            <w:t xml:space="preserve"> </w:t>
-          </w:r>
-          <w:r>
-            <w:rPr>
-              <w:spacing w:val="-2"/>
-              <w:sz w:val="20"/>
-            </w:rPr>
-            <w:t>000100484905</w:t>
+            <w:t>}</w:t>
           </w:r>
         </w:p>
       </w:tc>

</xml_diff>

<commit_message>
[IMP][carcolor_account] Aggiornato JSON report fattura con campo taxes
- Rimosso partner.ref dal JSON (non più presente nel template)
- Aggiunto campo taxes per gestire i codici IVA
- Utilizzato amount_by_group per estrarre i dati delle tasse
- Aggiornato test per verificare il nuovo campo taxes
</commit_message>
<xml_diff>
--- a/carcolor_account/reports/templates/invoice.docx
+++ b/carcolor_account/reports/templates/invoice.docx
@@ -1316,10 +1316,9 @@
     <w:tblGrid>
       <w:gridCol w:w="1934"/>
       <w:gridCol w:w="2127"/>
-      <w:gridCol w:w="876"/>
-      <w:gridCol w:w="1106"/>
-      <w:gridCol w:w="2385"/>
-      <w:gridCol w:w="2239"/>
+      <w:gridCol w:w="1993"/>
+      <w:gridCol w:w="1800"/>
+      <w:gridCol w:w="2790"/>
     </w:tblGrid>
     <w:tr>
       <w:trPr>
@@ -1371,7 +1370,7 @@
       </w:tc>
       <w:tc>
         <w:tcPr>
-          <w:tcW w:w="876" w:type="dxa"/>
+          <w:tcW w:w="1993" w:type="dxa"/>
         </w:tcPr>
         <w:p>
           <w:pPr>
@@ -1394,7 +1393,7 @@
       </w:tc>
       <w:tc>
         <w:tcPr>
-          <w:tcW w:w="1106" w:type="dxa"/>
+          <w:tcW w:w="1800" w:type="dxa"/>
         </w:tcPr>
         <w:p>
           <w:pPr>
@@ -1416,7 +1415,7 @@
       </w:tc>
       <w:tc>
         <w:tcPr>
-          <w:tcW w:w="2385" w:type="dxa"/>
+          <w:tcW w:w="2790" w:type="dxa"/>
         </w:tcPr>
         <w:p>
           <w:pPr>
@@ -1460,21 +1459,6 @@
             </w:rPr>
             <w:t>IMPOSTA</w:t>
           </w:r>
-        </w:p>
-      </w:tc>
-      <w:tc>
-        <w:tcPr>
-          <w:tcW w:w="2239" w:type="dxa"/>
-        </w:tcPr>
-        <w:p>
-          <w:pPr>
-            <w:pStyle w:val="TableParagraph"/>
-            <w:spacing w:before="72" w:line="194" w:lineRule="exact"/>
-            <w:jc w:val="center"/>
-            <w:rPr>
-              <w:sz w:val="16"/>
-            </w:rPr>
-          </w:pPr>
         </w:p>
       </w:tc>
     </w:tr>
@@ -1489,17 +1473,72 @@
         <w:p>
           <w:pPr>
             <w:pStyle w:val="TableParagraph"/>
-            <w:spacing w:before="31"/>
-            <w:rPr>
-              <w:sz w:val="16"/>
-            </w:rPr>
-          </w:pPr>
-        </w:p>
-        <w:p>
-          <w:pPr>
-            <w:pStyle w:val="TableParagraph"/>
             <w:spacing w:before="72" w:line="194" w:lineRule="exact"/>
-            <w:ind w:left="443"/>
+            <w:ind w:right="193"/>
+            <w:jc w:val="right"/>
+            <w:rPr>
+              <w:rFonts w:asciiTheme="minorHAnsi" w:hAnsiTheme="minorHAnsi" w:cstheme="minorHAnsi"/>
+              <w:sz w:val="16"/>
+              <w:szCs w:val="16"/>
+            </w:rPr>
+          </w:pPr>
+          <w:r>
+            <w:rPr>
+              <w:rFonts w:asciiTheme="minorHAnsi" w:hAnsiTheme="minorHAnsi" w:cstheme="minorHAnsi"/>
+              <w:sz w:val="16"/>
+              <w:szCs w:val="16"/>
+            </w:rPr>
+            <w:t>{</w:t>
+          </w:r>
+          <w:proofErr w:type="spellStart"/>
+          <w:r>
+            <w:rPr>
+              <w:rFonts w:asciiTheme="minorHAnsi" w:hAnsiTheme="minorHAnsi" w:cstheme="minorHAnsi"/>
+              <w:sz w:val="16"/>
+              <w:szCs w:val="16"/>
+            </w:rPr>
+            <w:t>d.</w:t>
+          </w:r>
+          <w:r>
+            <w:rPr>
+              <w:rFonts w:asciiTheme="minorHAnsi" w:hAnsiTheme="minorHAnsi" w:cstheme="minorHAnsi"/>
+              <w:sz w:val="16"/>
+              <w:szCs w:val="16"/>
+            </w:rPr>
+            <w:t>taxes</w:t>
+          </w:r>
+          <w:proofErr w:type="spellEnd"/>
+          <w:r>
+            <w:rPr>
+              <w:rFonts w:asciiTheme="minorHAnsi" w:hAnsiTheme="minorHAnsi" w:cstheme="minorHAnsi"/>
+              <w:sz w:val="16"/>
+              <w:szCs w:val="16"/>
+            </w:rPr>
+            <w:t>[i].</w:t>
+          </w:r>
+          <w:r>
+            <w:rPr>
+              <w:rFonts w:asciiTheme="minorHAnsi" w:hAnsiTheme="minorHAnsi" w:cstheme="minorHAnsi"/>
+              <w:sz w:val="16"/>
+              <w:szCs w:val="16"/>
+            </w:rPr>
+            <w:t>code</w:t>
+          </w:r>
+          <w:r>
+            <w:rPr>
+              <w:rFonts w:asciiTheme="minorHAnsi" w:hAnsiTheme="minorHAnsi" w:cstheme="minorHAnsi"/>
+              <w:sz w:val="16"/>
+              <w:szCs w:val="16"/>
+            </w:rPr>
+            <w:t>}</w:t>
+          </w:r>
+        </w:p>
+        <w:p>
+          <w:pPr>
+            <w:pStyle w:val="TableParagraph"/>
+            <w:spacing w:before="72" w:line="194" w:lineRule="exact"/>
+            <w:ind w:right="193"/>
+            <w:jc w:val="right"/>
             <w:rPr>
               <w:spacing w:val="-5"/>
               <w:sz w:val="16"/>
@@ -1507,10 +1546,27 @@
           </w:pPr>
           <w:r>
             <w:rPr>
-              <w:spacing w:val="-5"/>
-              <w:sz w:val="16"/>
-            </w:rPr>
-            <w:t>22%</w:t>
+              <w:rFonts w:asciiTheme="minorHAnsi" w:hAnsiTheme="minorHAnsi" w:cstheme="minorHAnsi"/>
+              <w:sz w:val="16"/>
+              <w:szCs w:val="16"/>
+            </w:rPr>
+            <w:t>{d.lines[i</w:t>
+          </w:r>
+          <w:r>
+            <w:rPr>
+              <w:rFonts w:asciiTheme="minorHAnsi" w:hAnsiTheme="minorHAnsi" w:cstheme="minorHAnsi"/>
+              <w:sz w:val="16"/>
+              <w:szCs w:val="16"/>
+            </w:rPr>
+            <w:t>+1]</w:t>
+          </w:r>
+          <w:r>
+            <w:rPr>
+              <w:rFonts w:asciiTheme="minorHAnsi" w:hAnsiTheme="minorHAnsi" w:cstheme="minorHAnsi"/>
+              <w:sz w:val="16"/>
+              <w:szCs w:val="16"/>
+            </w:rPr>
+            <w:t>}</w:t>
           </w:r>
         </w:p>
       </w:tc>
@@ -1532,7 +1588,7 @@
       </w:tc>
       <w:tc>
         <w:tcPr>
-          <w:tcW w:w="876" w:type="dxa"/>
+          <w:tcW w:w="1993" w:type="dxa"/>
         </w:tcPr>
         <w:p>
           <w:pPr>
@@ -1547,8 +1603,8 @@
           <w:pPr>
             <w:pStyle w:val="TableParagraph"/>
             <w:spacing w:before="72" w:line="194" w:lineRule="exact"/>
-            <w:ind w:left="34" w:right="1"/>
-            <w:jc w:val="center"/>
+            <w:ind w:left="34" w:right="173"/>
+            <w:jc w:val="right"/>
             <w:rPr>
               <w:spacing w:val="-2"/>
               <w:sz w:val="16"/>
@@ -1565,7 +1621,7 @@
             <w:rPr>
               <w:sz w:val="16"/>
             </w:rPr>
-            <w:tab/>
+            <w:t xml:space="preserve"> </w:t>
           </w:r>
           <w:r>
             <w:rPr>
@@ -1578,12 +1634,13 @@
       </w:tc>
       <w:tc>
         <w:tcPr>
-          <w:tcW w:w="1106" w:type="dxa"/>
+          <w:tcW w:w="1800" w:type="dxa"/>
         </w:tcPr>
         <w:p>
           <w:pPr>
             <w:pStyle w:val="TableParagraph"/>
             <w:spacing w:before="31"/>
+            <w:ind w:right="175"/>
             <w:rPr>
               <w:sz w:val="16"/>
             </w:rPr>
@@ -1593,7 +1650,8 @@
           <w:pPr>
             <w:pStyle w:val="TableParagraph"/>
             <w:spacing w:before="72" w:line="194" w:lineRule="exact"/>
-            <w:ind w:left="312"/>
+            <w:ind w:left="312" w:right="175"/>
+            <w:jc w:val="right"/>
             <w:rPr>
               <w:spacing w:val="-2"/>
               <w:sz w:val="16"/>
@@ -1610,7 +1668,7 @@
             <w:rPr>
               <w:sz w:val="16"/>
             </w:rPr>
-            <w:tab/>
+            <w:t xml:space="preserve"> </w:t>
           </w:r>
           <w:r>
             <w:rPr>
@@ -1623,12 +1681,13 @@
       </w:tc>
       <w:tc>
         <w:tcPr>
-          <w:tcW w:w="2385" w:type="dxa"/>
+          <w:tcW w:w="2790" w:type="dxa"/>
         </w:tcPr>
         <w:p>
           <w:pPr>
             <w:pStyle w:val="TableParagraph"/>
             <w:spacing w:before="31"/>
+            <w:ind w:right="179"/>
             <w:rPr>
               <w:sz w:val="16"/>
             </w:rPr>
@@ -1638,7 +1697,8 @@
           <w:pPr>
             <w:pStyle w:val="TableParagraph"/>
             <w:spacing w:before="72" w:line="194" w:lineRule="exact"/>
-            <w:ind w:left="500"/>
+            <w:ind w:left="85" w:right="179"/>
+            <w:jc w:val="right"/>
             <w:rPr>
               <w:sz w:val="16"/>
             </w:rPr>
@@ -1654,7 +1714,7 @@
             <w:rPr>
               <w:sz w:val="16"/>
             </w:rPr>
-            <w:tab/>
+            <w:t xml:space="preserve"> </w:t>
           </w:r>
           <w:r>
             <w:rPr>
@@ -1663,21 +1723,6 @@
             </w:rPr>
             <w:t>79.30</w:t>
           </w:r>
-        </w:p>
-      </w:tc>
-      <w:tc>
-        <w:tcPr>
-          <w:tcW w:w="2239" w:type="dxa"/>
-        </w:tcPr>
-        <w:p>
-          <w:pPr>
-            <w:pStyle w:val="TableParagraph"/>
-            <w:spacing w:before="72" w:line="194" w:lineRule="exact"/>
-            <w:jc w:val="center"/>
-            <w:rPr>
-              <w:sz w:val="16"/>
-            </w:rPr>
-          </w:pPr>
         </w:p>
       </w:tc>
     </w:tr>
@@ -1694,16 +1739,26 @@
             <w:pStyle w:val="TableParagraph"/>
             <w:spacing w:before="31"/>
             <w:rPr>
-              <w:sz w:val="16"/>
-            </w:rPr>
-          </w:pPr>
-          <w:r>
-            <w:rPr>
               <w:spacing w:val="-2"/>
               <w:sz w:val="16"/>
             </w:rPr>
+          </w:pPr>
+          <w:r>
+            <w:rPr>
+              <w:spacing w:val="-2"/>
+              <w:sz w:val="16"/>
+            </w:rPr>
             <w:t>INTESTATARIO</w:t>
           </w:r>
+        </w:p>
+        <w:p>
+          <w:pPr>
+            <w:pStyle w:val="TableParagraph"/>
+            <w:spacing w:before="31"/>
+            <w:rPr>
+              <w:sz w:val="16"/>
+            </w:rPr>
+          </w:pPr>
         </w:p>
       </w:tc>
       <w:tc>
@@ -1713,50 +1768,57 @@
         <w:p>
           <w:pPr>
             <w:pStyle w:val="TableParagraph"/>
-            <w:spacing w:before="72" w:line="194" w:lineRule="exact"/>
-            <w:ind w:left="231"/>
+            <w:spacing w:before="31"/>
+            <w:rPr>
+              <w:sz w:val="16"/>
+            </w:rPr>
+          </w:pPr>
+          <w:r>
+            <w:rPr>
+              <w:sz w:val="16"/>
+            </w:rPr>
+            <w:t>TOTALE</w:t>
+          </w:r>
+          <w:r>
+            <w:rPr>
+              <w:sz w:val="16"/>
+            </w:rPr>
+            <w:t xml:space="preserve"> </w:t>
+          </w:r>
+          <w:r>
+            <w:rPr>
+              <w:sz w:val="16"/>
+            </w:rPr>
+            <w:t>NETTO</w:t>
+          </w:r>
+          <w:r>
+            <w:rPr>
+              <w:sz w:val="16"/>
+            </w:rPr>
+            <w:t xml:space="preserve"> MERCE</w:t>
+          </w:r>
+        </w:p>
+        <w:p>
+          <w:pPr>
+            <w:pStyle w:val="TableParagraph"/>
+            <w:spacing w:before="31"/>
             <w:rPr>
               <w:spacing w:val="-2"/>
               <w:sz w:val="16"/>
             </w:rPr>
           </w:pPr>
-          <w:r>
-            <w:rPr>
-              <w:sz w:val="16"/>
-            </w:rPr>
-            <w:t>TOTALE</w:t>
-          </w:r>
-          <w:r>
-            <w:rPr>
-              <w:spacing w:val="-2"/>
-              <w:sz w:val="16"/>
-            </w:rPr>
-            <w:t xml:space="preserve"> </w:t>
-          </w:r>
-          <w:r>
-            <w:rPr>
-              <w:sz w:val="16"/>
-            </w:rPr>
-            <w:t>NETTO</w:t>
-          </w:r>
-          <w:r>
-            <w:rPr>
-              <w:spacing w:val="-2"/>
-              <w:sz w:val="16"/>
-            </w:rPr>
-            <w:t xml:space="preserve"> MERCE</w:t>
-          </w:r>
         </w:p>
       </w:tc>
       <w:tc>
         <w:tcPr>
-          <w:tcW w:w="876" w:type="dxa"/>
+          <w:tcW w:w="1993" w:type="dxa"/>
         </w:tcPr>
         <w:p>
           <w:pPr>
             <w:pStyle w:val="TableParagraph"/>
             <w:spacing w:before="31"/>
             <w:rPr>
+              <w:spacing w:val="-2"/>
               <w:sz w:val="16"/>
             </w:rPr>
           </w:pPr>
@@ -1773,17 +1835,27 @@
             </w:rPr>
             <w:t>BOLLI</w:t>
           </w:r>
+        </w:p>
+        <w:p>
+          <w:pPr>
+            <w:pStyle w:val="TableParagraph"/>
+            <w:spacing w:before="31"/>
+            <w:rPr>
+              <w:sz w:val="16"/>
+            </w:rPr>
+          </w:pPr>
         </w:p>
       </w:tc>
       <w:tc>
         <w:tcPr>
-          <w:tcW w:w="1106" w:type="dxa"/>
+          <w:tcW w:w="1800" w:type="dxa"/>
         </w:tcPr>
         <w:p>
           <w:pPr>
             <w:pStyle w:val="TableParagraph"/>
             <w:spacing w:before="31"/>
             <w:rPr>
+              <w:spacing w:val="-2"/>
               <w:sz w:val="16"/>
             </w:rPr>
           </w:pPr>
@@ -1800,31 +1872,25 @@
             </w:rPr>
             <w:t xml:space="preserve"> FATTURA</w:t>
           </w:r>
+        </w:p>
+        <w:p>
+          <w:pPr>
+            <w:pStyle w:val="TableParagraph"/>
+            <w:spacing w:before="31"/>
+            <w:rPr>
+              <w:sz w:val="16"/>
+            </w:rPr>
+          </w:pPr>
         </w:p>
       </w:tc>
       <w:tc>
         <w:tcPr>
-          <w:tcW w:w="2385" w:type="dxa"/>
+          <w:tcW w:w="2790" w:type="dxa"/>
         </w:tcPr>
         <w:p>
           <w:pPr>
             <w:pStyle w:val="TableParagraph"/>
             <w:spacing w:before="31"/>
-            <w:rPr>
-              <w:sz w:val="16"/>
-            </w:rPr>
-          </w:pPr>
-        </w:p>
-      </w:tc>
-      <w:tc>
-        <w:tcPr>
-          <w:tcW w:w="2239" w:type="dxa"/>
-        </w:tcPr>
-        <w:p>
-          <w:pPr>
-            <w:pStyle w:val="TableParagraph"/>
-            <w:spacing w:before="72" w:line="194" w:lineRule="exact"/>
-            <w:jc w:val="center"/>
             <w:rPr>
               <w:sz w:val="16"/>
             </w:rPr>
@@ -1858,8 +1924,7 @@
         <w:p>
           <w:pPr>
             <w:pStyle w:val="TableParagraph"/>
-            <w:spacing w:before="72" w:line="194" w:lineRule="exact"/>
-            <w:ind w:left="231"/>
+            <w:spacing w:before="31"/>
             <w:rPr>
               <w:sz w:val="16"/>
             </w:rPr>
@@ -1872,22 +1937,31 @@
           </w:r>
           <w:r>
             <w:rPr>
-              <w:spacing w:val="-2"/>
               <w:sz w:val="16"/>
             </w:rPr>
             <w:t>INCASSO</w:t>
           </w:r>
+        </w:p>
+        <w:p>
+          <w:pPr>
+            <w:pStyle w:val="TableParagraph"/>
+            <w:spacing w:before="31"/>
+            <w:rPr>
+              <w:sz w:val="16"/>
+            </w:rPr>
+          </w:pPr>
         </w:p>
       </w:tc>
       <w:tc>
         <w:tcPr>
-          <w:tcW w:w="876" w:type="dxa"/>
+          <w:tcW w:w="1993" w:type="dxa"/>
         </w:tcPr>
         <w:p>
           <w:pPr>
             <w:pStyle w:val="TableParagraph"/>
             <w:spacing w:before="31"/>
             <w:rPr>
+              <w:spacing w:val="-2"/>
               <w:sz w:val="16"/>
             </w:rPr>
           </w:pPr>
@@ -1911,17 +1985,27 @@
             </w:rPr>
             <w:t>SCONTI</w:t>
           </w:r>
+        </w:p>
+        <w:p>
+          <w:pPr>
+            <w:pStyle w:val="TableParagraph"/>
+            <w:spacing w:before="31"/>
+            <w:rPr>
+              <w:sz w:val="16"/>
+            </w:rPr>
+          </w:pPr>
         </w:p>
       </w:tc>
       <w:tc>
         <w:tcPr>
-          <w:tcW w:w="1106" w:type="dxa"/>
+          <w:tcW w:w="1800" w:type="dxa"/>
         </w:tcPr>
         <w:p>
           <w:pPr>
             <w:pStyle w:val="TableParagraph"/>
             <w:spacing w:before="31"/>
             <w:rPr>
+              <w:spacing w:val="-2"/>
               <w:sz w:val="16"/>
             </w:rPr>
           </w:pPr>
@@ -1938,31 +2022,25 @@
             </w:rPr>
             <w:t xml:space="preserve"> OMAGGI</w:t>
           </w:r>
+        </w:p>
+        <w:p>
+          <w:pPr>
+            <w:pStyle w:val="TableParagraph"/>
+            <w:spacing w:before="31"/>
+            <w:rPr>
+              <w:sz w:val="16"/>
+            </w:rPr>
+          </w:pPr>
         </w:p>
       </w:tc>
       <w:tc>
         <w:tcPr>
-          <w:tcW w:w="2385" w:type="dxa"/>
+          <w:tcW w:w="2790" w:type="dxa"/>
         </w:tcPr>
         <w:p>
           <w:pPr>
             <w:pStyle w:val="TableParagraph"/>
             <w:spacing w:before="31"/>
-            <w:rPr>
-              <w:sz w:val="16"/>
-            </w:rPr>
-          </w:pPr>
-        </w:p>
-      </w:tc>
-      <w:tc>
-        <w:tcPr>
-          <w:tcW w:w="2239" w:type="dxa"/>
-        </w:tcPr>
-        <w:p>
-          <w:pPr>
-            <w:pStyle w:val="TableParagraph"/>
-            <w:spacing w:before="72" w:line="194" w:lineRule="exact"/>
-            <w:jc w:val="center"/>
             <w:rPr>
               <w:sz w:val="16"/>
             </w:rPr>
@@ -1983,7 +2061,6 @@
             <w:pStyle w:val="TableParagraph"/>
             <w:spacing w:before="31"/>
             <w:rPr>
-              <w:spacing w:val="-2"/>
               <w:sz w:val="16"/>
             </w:rPr>
           </w:pPr>
@@ -1996,8 +2073,7 @@
         <w:p>
           <w:pPr>
             <w:pStyle w:val="TableParagraph"/>
-            <w:spacing w:before="72" w:line="194" w:lineRule="exact"/>
-            <w:ind w:left="231"/>
+            <w:spacing w:before="31"/>
             <w:rPr>
               <w:sz w:val="16"/>
             </w:rPr>
@@ -2010,22 +2086,31 @@
           </w:r>
           <w:r>
             <w:rPr>
-              <w:spacing w:val="-2"/>
               <w:sz w:val="16"/>
             </w:rPr>
             <w:t xml:space="preserve"> IMPONIBILE</w:t>
           </w:r>
+        </w:p>
+        <w:p>
+          <w:pPr>
+            <w:pStyle w:val="TableParagraph"/>
+            <w:spacing w:before="31"/>
+            <w:rPr>
+              <w:sz w:val="16"/>
+            </w:rPr>
+          </w:pPr>
         </w:p>
       </w:tc>
       <w:tc>
         <w:tcPr>
-          <w:tcW w:w="876" w:type="dxa"/>
+          <w:tcW w:w="1993" w:type="dxa"/>
         </w:tcPr>
         <w:p>
           <w:pPr>
             <w:pStyle w:val="TableParagraph"/>
             <w:spacing w:before="31"/>
             <w:rPr>
+              <w:spacing w:val="-2"/>
               <w:sz w:val="16"/>
             </w:rPr>
           </w:pPr>
@@ -2049,11 +2134,20 @@
             </w:rPr>
             <w:t>IMPOSTA</w:t>
           </w:r>
+        </w:p>
+        <w:p>
+          <w:pPr>
+            <w:pStyle w:val="TableParagraph"/>
+            <w:spacing w:before="31"/>
+            <w:rPr>
+              <w:sz w:val="16"/>
+            </w:rPr>
+          </w:pPr>
         </w:p>
       </w:tc>
       <w:tc>
         <w:tcPr>
-          <w:tcW w:w="1106" w:type="dxa"/>
+          <w:tcW w:w="1800" w:type="dxa"/>
         </w:tcPr>
         <w:p>
           <w:pPr>
@@ -2111,6 +2205,8 @@
           <w:pPr>
             <w:pStyle w:val="TableParagraph"/>
             <w:spacing w:before="31"/>
+            <w:ind w:right="175"/>
+            <w:jc w:val="right"/>
             <w:rPr>
               <w:sz w:val="16"/>
             </w:rPr>
@@ -2128,7 +2224,7 @@
               <w:b/>
               <w:sz w:val="20"/>
             </w:rPr>
-            <w:tab/>
+            <w:t xml:space="preserve"> </w:t>
           </w:r>
           <w:r>
             <w:rPr>
@@ -2142,27 +2238,12 @@
       </w:tc>
       <w:tc>
         <w:tcPr>
-          <w:tcW w:w="2385" w:type="dxa"/>
+          <w:tcW w:w="2790" w:type="dxa"/>
         </w:tcPr>
         <w:p>
           <w:pPr>
             <w:pStyle w:val="TableParagraph"/>
             <w:spacing w:before="31"/>
-            <w:rPr>
-              <w:sz w:val="16"/>
-            </w:rPr>
-          </w:pPr>
-        </w:p>
-      </w:tc>
-      <w:tc>
-        <w:tcPr>
-          <w:tcW w:w="2239" w:type="dxa"/>
-        </w:tcPr>
-        <w:p>
-          <w:pPr>
-            <w:pStyle w:val="TableParagraph"/>
-            <w:spacing w:before="72" w:line="194" w:lineRule="exact"/>
-            <w:jc w:val="center"/>
             <w:rPr>
               <w:sz w:val="16"/>
             </w:rPr>
@@ -3906,10 +3987,9 @@
     </w:tblPr>
     <w:tblGrid>
       <w:gridCol w:w="2970"/>
-      <w:gridCol w:w="990"/>
-      <w:gridCol w:w="1080"/>
-      <w:gridCol w:w="1260"/>
-      <w:gridCol w:w="1440"/>
+      <w:gridCol w:w="1448"/>
+      <w:gridCol w:w="1350"/>
+      <w:gridCol w:w="1972"/>
       <w:gridCol w:w="1890"/>
       <w:gridCol w:w="990"/>
     </w:tblGrid>
@@ -3973,7 +4053,7 @@
       </w:tc>
       <w:tc>
         <w:tcPr>
-          <w:tcW w:w="990" w:type="dxa"/>
+          <w:tcW w:w="1448" w:type="dxa"/>
         </w:tcPr>
         <w:p>
           <w:pPr>
@@ -4015,14 +4095,7 @@
               <w:spacing w:val="-5"/>
               <w:sz w:val="18"/>
             </w:rPr>
-            <w:t>d.</w:t>
-          </w:r>
-          <w:r>
-            <w:rPr>
-              <w:spacing w:val="-5"/>
-              <w:sz w:val="18"/>
-            </w:rPr>
-            <w:t>number</w:t>
+            <w:t>d.number</w:t>
           </w:r>
           <w:proofErr w:type="spellEnd"/>
           <w:r>
@@ -4036,7 +4109,7 @@
       </w:tc>
       <w:tc>
         <w:tcPr>
-          <w:tcW w:w="1080" w:type="dxa"/>
+          <w:tcW w:w="1350" w:type="dxa"/>
         </w:tcPr>
         <w:p>
           <w:pPr>
@@ -4091,75 +4164,7 @@
       </w:tc>
       <w:tc>
         <w:tcPr>
-          <w:tcW w:w="1260" w:type="dxa"/>
-        </w:tcPr>
-        <w:p>
-          <w:pPr>
-            <w:pStyle w:val="TableParagraph"/>
-            <w:spacing w:line="189" w:lineRule="exact"/>
-            <w:ind w:left="32"/>
-            <w:rPr>
-              <w:sz w:val="16"/>
-            </w:rPr>
-          </w:pPr>
-          <w:r>
-            <w:rPr>
-              <w:sz w:val="16"/>
-            </w:rPr>
-            <w:t>Codice</w:t>
-          </w:r>
-          <w:r>
-            <w:rPr>
-              <w:spacing w:val="-7"/>
-              <w:sz w:val="16"/>
-            </w:rPr>
-            <w:t xml:space="preserve"> </w:t>
-          </w:r>
-          <w:r>
-            <w:rPr>
-              <w:spacing w:val="-2"/>
-              <w:sz w:val="16"/>
-            </w:rPr>
-            <w:t>Cliente</w:t>
-          </w:r>
-        </w:p>
-        <w:p>
-          <w:pPr>
-            <w:pStyle w:val="TableParagraph"/>
-            <w:spacing w:before="119"/>
-            <w:ind w:left="399"/>
-            <w:rPr>
-              <w:sz w:val="18"/>
-            </w:rPr>
-          </w:pPr>
-          <w:r>
-            <w:rPr>
-              <w:spacing w:val="-4"/>
-              <w:sz w:val="18"/>
-            </w:rPr>
-            <w:t>{</w:t>
-          </w:r>
-          <w:proofErr w:type="spellStart"/>
-          <w:r>
-            <w:rPr>
-              <w:spacing w:val="-4"/>
-              <w:sz w:val="18"/>
-            </w:rPr>
-            <w:t>d.partner.ref</w:t>
-          </w:r>
-          <w:proofErr w:type="spellEnd"/>
-          <w:r>
-            <w:rPr>
-              <w:spacing w:val="-4"/>
-              <w:sz w:val="18"/>
-            </w:rPr>
-            <w:t>}</w:t>
-          </w:r>
-        </w:p>
-      </w:tc>
-      <w:tc>
-        <w:tcPr>
-          <w:tcW w:w="1440" w:type="dxa"/>
+          <w:tcW w:w="1972" w:type="dxa"/>
         </w:tcPr>
         <w:p>
           <w:pPr>
@@ -4405,7 +4410,7 @@
       <w:tc>
         <w:tcPr>
           <w:tcW w:w="7650" w:type="dxa"/>
-          <w:gridSpan w:val="6"/>
+          <w:gridSpan w:val="5"/>
         </w:tcPr>
         <w:p>
           <w:pPr>

</xml_diff>